<commit_message>
mudanca no layout e testes
</commit_message>
<xml_diff>
--- a/atividadeform/anexos.docx
+++ b/atividadeform/anexos.docx
@@ -59,7 +59,95 @@
           <w:b/>
           <w:color w:val="4F81BD"/>
         </w:rPr>
-        <w:t>1.1 ELETRODUTO PVC RÍGIDO DE ½” ANTICHAMA</w:t>
+        <w:t>1.1 CAIXA DE PASSAGEM DE SOBREPOR 120x120x7,5CM</w:t>
+      </w:r>
+    </w:p>
+    <w:p>
+      <w:pPr>
+        <w:pStyle w:val="ListBullet"/>
+      </w:pPr>
+      <w:r>
+        <w:t>Caixa de sobrepor na cor cinza ou bege com tampa fixada por pressão;</w:t>
+      </w:r>
+    </w:p>
+    <w:p>
+      <w:pPr>
+        <w:pStyle w:val="ListBullet"/>
+      </w:pPr>
+      <w:r>
+        <w:t>Possuir grau de proteção IP44;</w:t>
+      </w:r>
+    </w:p>
+    <w:p>
+      <w:pPr>
+        <w:pStyle w:val="ListBullet"/>
+      </w:pPr>
+      <w:r>
+        <w:t>Deverá possuir marcação para entrada de eletrodutos e canaletas;</w:t>
+      </w:r>
+    </w:p>
+    <w:p>
+      <w:pPr>
+        <w:pStyle w:val="ListBullet"/>
+      </w:pPr>
+      <w:r>
+        <w:t>Deverá possuir dimensões de no mínimo 120x120x75mm;</w:t>
+      </w:r>
+    </w:p>
+    <w:p>
+      <w:pPr>
+        <w:pStyle w:val="ListBullet"/>
+      </w:pPr>
+      <w:r>
+        <w:t>Deverá ser fornecido com arruelas para a conexão dos eletrodutos conforme necessidade.</w:t>
+      </w:r>
+    </w:p>
+    <w:p>
+      <w:r/>
+    </w:p>
+    <w:p>
+      <w:r>
+        <w:rPr>
+          <w:b/>
+          <w:color w:val="4F81BD"/>
+        </w:rPr>
+        <w:t>1.2 ELETRODUTO GALVANIZADO A FOGO DE 1"</w:t>
+      </w:r>
+    </w:p>
+    <w:p>
+      <w:pPr>
+        <w:pStyle w:val="ListBullet"/>
+      </w:pPr>
+      <w:r>
+        <w:t>Deverá ser fornecido com diâmetro de 1”;</w:t>
+      </w:r>
+    </w:p>
+    <w:p>
+      <w:pPr>
+        <w:pStyle w:val="ListBullet"/>
+      </w:pPr>
+      <w:r>
+        <w:t>Deverá ser fabricado em aço com acabamento galvanizado a fogo (imersão a quente) e indicado para instalação em ambientes externos;</w:t>
+      </w:r>
+    </w:p>
+    <w:p>
+      <w:pPr>
+        <w:pStyle w:val="ListBullet"/>
+      </w:pPr>
+      <w:r>
+        <w:t>Deverá ser fornecido com todos os acessórios necessários para sua instalação tais como, curva, luva, abraçadeira, parafusos para fixação, tirante rosqueado, cantoneiras etc.</w:t>
+      </w:r>
+    </w:p>
+    <w:p>
+      <w:r/>
+    </w:p>
+    <w:p>
+      <w:r>
+        <w:rPr>
+          <w:b/>
+          <w:color w:val="4F81BD"/>
+        </w:rPr>
+        <w:t>1.3 ELETRODUTO PVC RÍGIDO DE ½” ANTICHAMA</w:t>
       </w:r>
     </w:p>
     <w:p>
@@ -95,7 +183,7 @@
           <w:b/>
           <w:color w:val="4F81BD"/>
         </w:rPr>
-        <w:t>1.2 Guia de cabo</w:t>
+        <w:t>1.4 Guia de cabo</w:t>
       </w:r>
     </w:p>
     <w:p>

</xml_diff>